<commit_message>
Documentation update from Tatiana
</commit_message>
<xml_diff>
--- a/Documentation/ProjectSetup_CodingConventions.docx
+++ b/Documentation/ProjectSetup_CodingConventions.docx
@@ -113,15 +113,7 @@
         <w:rPr>
           <w:b/>
         </w:rPr>
-        <w:t>Sessi</w:t>
-      </w:r>
-      <w:bookmarkStart w:id="0" w:name="_GoBack"/>
-      <w:bookmarkEnd w:id="0"/>
-      <w:r>
-        <w:rPr>
-          <w:b/>
-        </w:rPr>
-        <w:t>on["CurrentRole"]</w:t>
+        <w:t>Session["CurrentRole"]</w:t>
       </w:r>
       <w:r>
         <w:t xml:space="preserve"> object is updated each time the user clicks action buttons/links on homepage or navigation menu. </w:t>
@@ -148,12 +140,46 @@
         <w:t xml:space="preserve"> table.</w:t>
       </w:r>
     </w:p>
-    <w:p/>
     <w:p>
       <w:pPr>
         <w:pStyle w:val="Heading2"/>
       </w:pPr>
       <w:r>
+        <w:t xml:space="preserve">Passing </w:t>
+      </w:r>
+      <w:r>
+        <w:t>AbstractID value from Abstract List to individual Abstract</w:t>
+      </w:r>
+    </w:p>
+    <w:p>
+      <w:r>
+        <w:t>AbstractID is passed as URL parameter. URL format:</w:t>
+      </w:r>
+    </w:p>
+    <w:p>
+      <w:r>
+        <w:t>/Evaluation/ViewAbstract.aspx? AbstractID=1(any number).</w:t>
+      </w:r>
+    </w:p>
+    <w:p>
+      <w:r>
+        <w:t>This is true for both Review List (a set of Abstracts available for coding) and for any kind of reports/</w:t>
+      </w:r>
+      <w:bookmarkStart w:id="0" w:name="_GoBack"/>
+      <w:bookmarkEnd w:id="0"/>
+      <w:r>
+        <w:t>lists generated</w:t>
+      </w:r>
+      <w:r>
+        <w:t xml:space="preserve"> on ViewAbstractList.aspx page.</w:t>
+      </w:r>
+    </w:p>
+    <w:p/>
+    <w:p>
+      <w:pPr>
+        <w:pStyle w:val="Heading2"/>
+      </w:pPr>
+      <w:r>
         <w:t>Environments</w:t>
       </w:r>
     </w:p>
@@ -326,6 +352,7 @@
         <w:rPr>
           <w:b/>
         </w:rPr>
+        <w:lastRenderedPageBreak/>
         <w:t>Application Directory</w:t>
       </w:r>
       <w:r>
@@ -390,7 +417,6 @@
         <w:pStyle w:val="Heading3"/>
       </w:pPr>
       <w:r>
-        <w:lastRenderedPageBreak/>
         <w:t>DEMO</w:t>
       </w:r>
     </w:p>

</xml_diff>

<commit_message>
Updated documentation - passing values inside session
</commit_message>
<xml_diff>
--- a/Documentation/ProjectSetup_CodingConventions.docx
+++ b/Documentation/ProjectSetup_CodingConventions.docx
@@ -189,10 +189,7 @@
         <w:t xml:space="preserve">Data Exchange between </w:t>
       </w:r>
       <w:r>
-        <w:t>View Abstract</w:t>
-      </w:r>
-      <w:r>
-        <w:t xml:space="preserve"> and Evaluation pages</w:t>
+        <w:t>View Abstract and Evaluation pages</w:t>
       </w:r>
     </w:p>
     <w:p>
@@ -206,28 +203,177 @@
         <w:t xml:space="preserve">” class library project contains </w:t>
       </w:r>
       <w:r>
-        <w:t xml:space="preserve">definition for ViewAbstractToEvaluation class. An instance of </w:t>
-      </w:r>
-      <w:r>
+        <w:t xml:space="preserve">definition for ViewAbstractToEvaluation class. An instance of ViewAbstractToEvaluation class is saved into </w:t>
+      </w:r>
+      <w:proofErr w:type="gramStart"/>
+      <w:r>
+        <w:rPr>
+          <w:b/>
+        </w:rPr>
+        <w:t>Session[</w:t>
+      </w:r>
+      <w:proofErr w:type="gramEnd"/>
+      <w:r>
+        <w:rPr>
+          <w:b/>
+        </w:rPr>
+        <w:t>"</w:t>
+      </w:r>
+      <w:proofErr w:type="spellStart"/>
+      <w:r>
+        <w:rPr>
+          <w:b/>
+        </w:rPr>
         <w:t>ViewAbstractToEvaluation</w:t>
       </w:r>
-      <w:r>
-        <w:t xml:space="preserve"> class is saved into </w:t>
-      </w:r>
-      <w:r>
-        <w:rPr>
-          <w:b/>
-        </w:rPr>
-        <w:t>Session["ViewAbstractToEvaluation"]</w:t>
+      <w:proofErr w:type="spellEnd"/>
+      <w:r>
+        <w:rPr>
+          <w:b/>
+        </w:rPr>
+        <w:t>"]</w:t>
       </w:r>
       <w:r>
         <w:t>.</w:t>
       </w:r>
-    </w:p>
-    <w:p>
+      <w:r>
+        <w:t xml:space="preserve"> </w:t>
+      </w:r>
+      <w:proofErr w:type="spellStart"/>
+      <w:r>
+        <w:t>ViewAbstractToEvaluation</w:t>
+      </w:r>
+      <w:proofErr w:type="spellEnd"/>
+      <w:r>
+        <w:t xml:space="preserve"> object passed inside the session has 4 properties: </w:t>
+      </w:r>
+    </w:p>
+    <w:p>
+      <w:r>
+        <w:t xml:space="preserve"> </w:t>
+      </w:r>
+      <w:proofErr w:type="spellStart"/>
+      <w:proofErr w:type="gramStart"/>
+      <w:r>
+        <w:t>int</w:t>
+      </w:r>
+      <w:proofErr w:type="spellEnd"/>
+      <w:proofErr w:type="gramEnd"/>
+      <w:r>
+        <w:t xml:space="preserve"> </w:t>
+      </w:r>
+      <w:proofErr w:type="spellStart"/>
+      <w:r>
+        <w:t>EvaluationId</w:t>
+      </w:r>
+      <w:proofErr w:type="spellEnd"/>
+      <w:r>
+        <w:t>;</w:t>
+      </w:r>
+    </w:p>
+    <w:p>
+      <w:r>
+        <w:t xml:space="preserve"> </w:t>
+      </w:r>
+      <w:proofErr w:type="spellStart"/>
+      <w:r>
+        <w:t>Guid</w:t>
+      </w:r>
+      <w:proofErr w:type="spellEnd"/>
+      <w:r>
+        <w:t xml:space="preserve"> </w:t>
+      </w:r>
+      <w:proofErr w:type="spellStart"/>
+      <w:r>
+        <w:t>UserId</w:t>
+      </w:r>
+      <w:proofErr w:type="spellEnd"/>
+      <w:r>
+        <w:t>;</w:t>
+      </w:r>
+      <w:r>
+        <w:t xml:space="preserve"> </w:t>
+      </w:r>
+    </w:p>
+    <w:p>
+      <w:proofErr w:type="spellStart"/>
+      <w:proofErr w:type="gramStart"/>
+      <w:r>
+        <w:t>i</w:t>
+      </w:r>
+      <w:r>
+        <w:t>nt</w:t>
+      </w:r>
+      <w:proofErr w:type="spellEnd"/>
+      <w:proofErr w:type="gramEnd"/>
+      <w:r>
+        <w:t xml:space="preserve"> </w:t>
+      </w:r>
+      <w:proofErr w:type="spellStart"/>
+      <w:r>
+        <w:t>SubmissionTypeId</w:t>
+      </w:r>
+      <w:proofErr w:type="spellEnd"/>
+      <w:r>
+        <w:t>;</w:t>
+      </w:r>
+    </w:p>
+    <w:p>
+      <w:r>
+        <w:t xml:space="preserve">Mode </w:t>
+      </w:r>
+      <w:proofErr w:type="spellStart"/>
+      <w:r>
+        <w:t>ViewMode</w:t>
+      </w:r>
+      <w:proofErr w:type="spellEnd"/>
+      <w:r>
+        <w:t>;</w:t>
+      </w:r>
+    </w:p>
+    <w:p>
+      <w:r>
+        <w:t xml:space="preserve">Users could come to View Abstract page for 2 reasons: to view previous submissions or to do coding. When one of the links to Evaluation page is clicked, the Mode is set to “View”. In this case all values from Session object should be read and used on Evaluation page. If the user clicks “Code Abstract” button, the Mode is set to “Code”. In this case only </w:t>
+      </w:r>
+      <w:proofErr w:type="spellStart"/>
+      <w:r>
+        <w:t>EvaluationId</w:t>
+      </w:r>
+      <w:proofErr w:type="spellEnd"/>
+      <w:r>
+        <w:t xml:space="preserve">, </w:t>
+      </w:r>
+      <w:proofErr w:type="spellStart"/>
+      <w:r>
+        <w:t>UserId</w:t>
+      </w:r>
+      <w:proofErr w:type="spellEnd"/>
+      <w:r>
+        <w:t xml:space="preserve">, and </w:t>
+      </w:r>
+      <w:proofErr w:type="spellStart"/>
+      <w:r>
+        <w:t>ViewMode</w:t>
+      </w:r>
+      <w:proofErr w:type="spellEnd"/>
+      <w:r>
+        <w:t xml:space="preserve"> values passed inside session should be used on Evaluation page. </w:t>
+      </w:r>
+      <w:r>
+        <w:t xml:space="preserve"> </w:t>
+      </w:r>
+      <w:proofErr w:type="spellStart"/>
+      <w:r>
+        <w:t>SubmissionTypeId</w:t>
+      </w:r>
+      <w:proofErr w:type="spellEnd"/>
+      <w:r>
+        <w:t xml:space="preserve"> is generated on Evaluation page as this page controls the logic to Consensus and Comparison actions.</w:t>
+      </w:r>
       <w:bookmarkStart w:id="0" w:name="_GoBack"/>
       <w:bookmarkEnd w:id="0"/>
     </w:p>
+    <w:p/>
     <w:p>
       <w:pPr>
         <w:pStyle w:val="Heading2"/>
@@ -366,7 +512,6 @@
         <w:pStyle w:val="Heading3"/>
       </w:pPr>
       <w:r>
-        <w:lastRenderedPageBreak/>
         <w:t>TEST</w:t>
       </w:r>
     </w:p>
@@ -628,6 +773,7 @@
     </w:p>
     <w:p>
       <w:r>
+        <w:lastRenderedPageBreak/>
         <w:t>/Evaluation</w:t>
       </w:r>
       <w:r>
@@ -727,7 +873,6 @@
     </w:p>
     <w:p>
       <w:r>
-        <w:lastRenderedPageBreak/>
         <w:t>ODPTaxonomyUtility_TT.Utils.LogError(ex)</w:t>
       </w:r>
     </w:p>

</xml_diff>

<commit_message>
Updates for Project documentation -- new web.config setting.
</commit_message>
<xml_diff>
--- a/Documentation/ProjectSetup_CodingConventions.docx
+++ b/Documentation/ProjectSetup_CodingConventions.docx
@@ -17,7 +17,23 @@
     </w:p>
     <w:p>
       <w:r>
-        <w:t>The source code is stored in “SourceCode” directory in Git (</w:t>
+        <w:t>The source code is stored in “</w:t>
+      </w:r>
+      <w:proofErr w:type="spellStart"/>
+      <w:r>
+        <w:t>SourceCode</w:t>
+      </w:r>
+      <w:proofErr w:type="spellEnd"/>
+      <w:r>
+        <w:t xml:space="preserve">” directory in </w:t>
+      </w:r>
+      <w:proofErr w:type="spellStart"/>
+      <w:r>
+        <w:t>Git</w:t>
+      </w:r>
+      <w:proofErr w:type="spellEnd"/>
+      <w:r>
+        <w:t xml:space="preserve"> (</w:t>
       </w:r>
       <w:hyperlink r:id="rId4" w:history="1">
         <w:r>
@@ -32,12 +48,14 @@
       </w:r>
     </w:p>
     <w:p>
+      <w:proofErr w:type="spellStart"/>
       <w:r>
         <w:rPr>
           <w:i/>
         </w:rPr>
         <w:t>ODPTaxonomyWebsite</w:t>
       </w:r>
+      <w:proofErr w:type="spellEnd"/>
       <w:r>
         <w:t xml:space="preserve"> is the main website project in solution.</w:t>
       </w:r>
@@ -91,13 +109,66 @@
         <w:t xml:space="preserve"> </w:t>
       </w:r>
       <w:r>
-        <w:t>Compiled version is stored in “CompiledWebsite” directory in Git.</w:t>
-      </w:r>
-      <w:r>
-        <w:t xml:space="preserve"> Compiled version should be deployed to each environment. Use an appropriate web.config file from “SourceCode” directory in Git</w:t>
-      </w:r>
-      <w:r>
-        <w:t xml:space="preserve"> (Web.Dev.config, Web.Test.config, etc.)</w:t>
+        <w:t>Compiled version is stored in “</w:t>
+      </w:r>
+      <w:proofErr w:type="spellStart"/>
+      <w:r>
+        <w:t>CompiledWebsite</w:t>
+      </w:r>
+      <w:proofErr w:type="spellEnd"/>
+      <w:r>
+        <w:t xml:space="preserve">” directory in </w:t>
+      </w:r>
+      <w:proofErr w:type="spellStart"/>
+      <w:r>
+        <w:t>Git</w:t>
+      </w:r>
+      <w:proofErr w:type="spellEnd"/>
+      <w:r>
+        <w:t>.</w:t>
+      </w:r>
+      <w:r>
+        <w:t xml:space="preserve"> Compiled version should be deployed to each environment. Use an appropriate </w:t>
+      </w:r>
+      <w:proofErr w:type="spellStart"/>
+      <w:r>
+        <w:t>web.config</w:t>
+      </w:r>
+      <w:proofErr w:type="spellEnd"/>
+      <w:r>
+        <w:t xml:space="preserve"> file from “</w:t>
+      </w:r>
+      <w:proofErr w:type="spellStart"/>
+      <w:r>
+        <w:t>SourceCode</w:t>
+      </w:r>
+      <w:proofErr w:type="spellEnd"/>
+      <w:r>
+        <w:t xml:space="preserve">” directory in </w:t>
+      </w:r>
+      <w:proofErr w:type="spellStart"/>
+      <w:r>
+        <w:t>Git</w:t>
+      </w:r>
+      <w:proofErr w:type="spellEnd"/>
+      <w:r>
+        <w:t xml:space="preserve"> (</w:t>
+      </w:r>
+      <w:proofErr w:type="spellStart"/>
+      <w:r>
+        <w:t>Web.Dev.config</w:t>
+      </w:r>
+      <w:proofErr w:type="spellEnd"/>
+      <w:r>
+        <w:t xml:space="preserve">, </w:t>
+      </w:r>
+      <w:proofErr w:type="spellStart"/>
+      <w:r>
+        <w:t>Web.Test.config</w:t>
+      </w:r>
+      <w:proofErr w:type="spellEnd"/>
+      <w:r>
+        <w:t>, etc.)</w:t>
       </w:r>
     </w:p>
     <w:p>
@@ -109,11 +180,33 @@
       </w:r>
     </w:p>
     <w:p>
-      <w:r>
-        <w:rPr>
-          <w:b/>
-        </w:rPr>
-        <w:t>Session["CurrentRole"]</w:t>
+      <w:proofErr w:type="gramStart"/>
+      <w:r>
+        <w:rPr>
+          <w:b/>
+        </w:rPr>
+        <w:t>Session[</w:t>
+      </w:r>
+      <w:proofErr w:type="gramEnd"/>
+      <w:r>
+        <w:rPr>
+          <w:b/>
+        </w:rPr>
+        <w:t>"</w:t>
+      </w:r>
+      <w:proofErr w:type="spellStart"/>
+      <w:r>
+        <w:rPr>
+          <w:b/>
+        </w:rPr>
+        <w:t>CurrentRole</w:t>
+      </w:r>
+      <w:proofErr w:type="spellEnd"/>
+      <w:r>
+        <w:rPr>
+          <w:b/>
+        </w:rPr>
+        <w:t>"]</w:t>
       </w:r>
       <w:r>
         <w:t xml:space="preserve"> object is updated each time the user clicks action buttons/links on homepage or navigation menu. </w:t>
@@ -121,21 +214,25 @@
       <w:r>
         <w:t xml:space="preserve"> The object contains the value from </w:t>
       </w:r>
+      <w:proofErr w:type="spellStart"/>
       <w:r>
         <w:rPr>
           <w:i/>
         </w:rPr>
         <w:t>RoleName</w:t>
       </w:r>
+      <w:proofErr w:type="spellEnd"/>
       <w:r>
         <w:t xml:space="preserve"> column of </w:t>
       </w:r>
+      <w:proofErr w:type="spellStart"/>
       <w:r>
         <w:rPr>
           <w:i/>
         </w:rPr>
         <w:t>aspnet_Roles</w:t>
       </w:r>
+      <w:proofErr w:type="spellEnd"/>
       <w:r>
         <w:t xml:space="preserve"> table.</w:t>
       </w:r>
@@ -145,7 +242,15 @@
         <w:pStyle w:val="Heading2"/>
       </w:pPr>
       <w:r>
-        <w:t xml:space="preserve">Passing AbstractID value from </w:t>
+        <w:t xml:space="preserve">Passing </w:t>
+      </w:r>
+      <w:proofErr w:type="spellStart"/>
+      <w:r>
+        <w:t>AbstractID</w:t>
+      </w:r>
+      <w:proofErr w:type="spellEnd"/>
+      <w:r>
+        <w:t xml:space="preserve"> value from </w:t>
       </w:r>
       <w:r>
         <w:t xml:space="preserve">View </w:t>
@@ -161,13 +266,26 @@
       </w:r>
     </w:p>
     <w:p>
-      <w:r>
-        <w:t>AbstractID is passed as URL parameter. URL format:</w:t>
-      </w:r>
-    </w:p>
-    <w:p>
-      <w:r>
-        <w:t>/Evaluation/ViewAbstract.aspx? AbstractID=1(any number).</w:t>
+      <w:proofErr w:type="spellStart"/>
+      <w:r>
+        <w:t>AbstractID</w:t>
+      </w:r>
+      <w:proofErr w:type="spellEnd"/>
+      <w:r>
+        <w:t xml:space="preserve"> is passed as URL parameter. URL format:</w:t>
+      </w:r>
+    </w:p>
+    <w:p>
+      <w:r>
+        <w:t xml:space="preserve">/Evaluation/ViewAbstract.aspx? </w:t>
+      </w:r>
+      <w:proofErr w:type="spellStart"/>
+      <w:r>
+        <w:t>AbstractID</w:t>
+      </w:r>
+      <w:proofErr w:type="spellEnd"/>
+      <w:r>
+        <w:t>=1(any number).</w:t>
       </w:r>
     </w:p>
     <w:p>
@@ -196,20 +314,60 @@
       <w:r>
         <w:t>“</w:t>
       </w:r>
+      <w:proofErr w:type="spellStart"/>
       <w:r>
         <w:t>ODPTaxonomyCommon</w:t>
       </w:r>
+      <w:proofErr w:type="spellEnd"/>
       <w:r>
         <w:t xml:space="preserve">” class library project contains </w:t>
       </w:r>
       <w:r>
-        <w:t xml:space="preserve">definition for ViewAbstractToEvaluation class. An instance of ViewAbstractToEvaluation class is saved into </w:t>
-      </w:r>
-      <w:r>
-        <w:rPr>
-          <w:b/>
-        </w:rPr>
-        <w:t>Session["ViewAbstractToEvaluation"]</w:t>
+        <w:t xml:space="preserve">definition for </w:t>
+      </w:r>
+      <w:proofErr w:type="spellStart"/>
+      <w:r>
+        <w:t>ViewAbstractToEvaluation</w:t>
+      </w:r>
+      <w:proofErr w:type="spellEnd"/>
+      <w:r>
+        <w:t xml:space="preserve"> class. An instance of </w:t>
+      </w:r>
+      <w:proofErr w:type="spellStart"/>
+      <w:r>
+        <w:t>ViewAbstractToEvaluation</w:t>
+      </w:r>
+      <w:proofErr w:type="spellEnd"/>
+      <w:r>
+        <w:t xml:space="preserve"> class is saved into </w:t>
+      </w:r>
+      <w:proofErr w:type="gramStart"/>
+      <w:r>
+        <w:rPr>
+          <w:b/>
+        </w:rPr>
+        <w:t>Session[</w:t>
+      </w:r>
+      <w:proofErr w:type="gramEnd"/>
+      <w:r>
+        <w:rPr>
+          <w:b/>
+        </w:rPr>
+        <w:t>"</w:t>
+      </w:r>
+      <w:proofErr w:type="spellStart"/>
+      <w:r>
+        <w:rPr>
+          <w:b/>
+        </w:rPr>
+        <w:t>ViewAbstractToEvaluation</w:t>
+      </w:r>
+      <w:proofErr w:type="spellEnd"/>
+      <w:r>
+        <w:rPr>
+          <w:b/>
+        </w:rPr>
+        <w:t>"]</w:t>
       </w:r>
       <w:r>
         <w:t>.</w:t>
@@ -217,45 +375,130 @@
       <w:r>
         <w:t xml:space="preserve"> </w:t>
       </w:r>
+      <w:proofErr w:type="spellStart"/>
       <w:r>
         <w:t>ViewAbstractToEvaluation</w:t>
       </w:r>
+      <w:proofErr w:type="spellEnd"/>
       <w:r>
         <w:t xml:space="preserve"> object passed inside the session has 4 properties: </w:t>
       </w:r>
     </w:p>
     <w:p>
       <w:r>
-        <w:t xml:space="preserve"> int EvaluationId</w:t>
-      </w:r>
+        <w:t xml:space="preserve"> </w:t>
+      </w:r>
+      <w:proofErr w:type="spellStart"/>
+      <w:proofErr w:type="gramStart"/>
+      <w:r>
+        <w:t>int</w:t>
+      </w:r>
+      <w:proofErr w:type="spellEnd"/>
+      <w:proofErr w:type="gramEnd"/>
+      <w:r>
+        <w:t xml:space="preserve"> </w:t>
+      </w:r>
+      <w:proofErr w:type="spellStart"/>
+      <w:r>
+        <w:t>EvaluationId</w:t>
+      </w:r>
+      <w:proofErr w:type="spellEnd"/>
       <w:r>
         <w:t>;</w:t>
       </w:r>
     </w:p>
     <w:p>
       <w:r>
-        <w:t xml:space="preserve"> Guid UserId; </w:t>
-      </w:r>
-    </w:p>
-    <w:p>
-      <w:r>
-        <w:t>int SubmissionTypeId;</w:t>
-      </w:r>
-    </w:p>
-    <w:p>
-      <w:r>
-        <w:t>Mode ViewMode;</w:t>
-      </w:r>
-    </w:p>
-    <w:p>
-      <w:r>
-        <w:t xml:space="preserve">Users could come to View Abstract page for 2 reasons: to view previous submissions or to do coding. When one of the links to Evaluation page is clicked, the Mode is set to “View”. In this case all values from Session object should be read and used on Evaluation page. If the user clicks “Code Abstract” button, the Mode is set to “Code”. In this case only EvaluationId, UserId, and ViewMode values passed inside session should be used on Evaluation page. </w:t>
-      </w:r>
-      <w:r>
         <w:t xml:space="preserve"> </w:t>
       </w:r>
-      <w:r>
-        <w:t>SubmissionTypeId is generated on Evaluation page as this page controls the logic to Consensus and Comparison actions.</w:t>
+      <w:proofErr w:type="spellStart"/>
+      <w:r>
+        <w:t>Guid</w:t>
+      </w:r>
+      <w:proofErr w:type="spellEnd"/>
+      <w:r>
+        <w:t xml:space="preserve"> </w:t>
+      </w:r>
+      <w:proofErr w:type="spellStart"/>
+      <w:r>
+        <w:t>UserId</w:t>
+      </w:r>
+      <w:proofErr w:type="spellEnd"/>
+      <w:r>
+        <w:t xml:space="preserve">; </w:t>
+      </w:r>
+    </w:p>
+    <w:p>
+      <w:proofErr w:type="spellStart"/>
+      <w:proofErr w:type="gramStart"/>
+      <w:r>
+        <w:t>int</w:t>
+      </w:r>
+      <w:proofErr w:type="spellEnd"/>
+      <w:proofErr w:type="gramEnd"/>
+      <w:r>
+        <w:t xml:space="preserve"> </w:t>
+      </w:r>
+      <w:proofErr w:type="spellStart"/>
+      <w:r>
+        <w:t>SubmissionTypeId</w:t>
+      </w:r>
+      <w:proofErr w:type="spellEnd"/>
+      <w:r>
+        <w:t>;</w:t>
+      </w:r>
+    </w:p>
+    <w:p>
+      <w:r>
+        <w:t xml:space="preserve">Mode </w:t>
+      </w:r>
+      <w:proofErr w:type="spellStart"/>
+      <w:r>
+        <w:t>ViewMode</w:t>
+      </w:r>
+      <w:proofErr w:type="spellEnd"/>
+      <w:r>
+        <w:t>;</w:t>
+      </w:r>
+    </w:p>
+    <w:p>
+      <w:r>
+        <w:t xml:space="preserve">Users could come to View Abstract page for 2 reasons: to view previous submissions or to do coding. When one of the links to Evaluation page is clicked, the Mode is set to “View”. In this case all values from Session object should be read and used on Evaluation page. If the user clicks “Code Abstract” button, the Mode is set to “Code”. In this case only </w:t>
+      </w:r>
+      <w:proofErr w:type="spellStart"/>
+      <w:r>
+        <w:t>EvaluationId</w:t>
+      </w:r>
+      <w:proofErr w:type="spellEnd"/>
+      <w:r>
+        <w:t xml:space="preserve">, </w:t>
+      </w:r>
+      <w:proofErr w:type="spellStart"/>
+      <w:r>
+        <w:t>UserId</w:t>
+      </w:r>
+      <w:proofErr w:type="spellEnd"/>
+      <w:r>
+        <w:t xml:space="preserve">, and </w:t>
+      </w:r>
+      <w:proofErr w:type="spellStart"/>
+      <w:r>
+        <w:t>ViewMode</w:t>
+      </w:r>
+      <w:proofErr w:type="spellEnd"/>
+      <w:r>
+        <w:t xml:space="preserve"> values passed inside session should be used on Evaluation page. </w:t>
+      </w:r>
+      <w:r>
+        <w:t xml:space="preserve"> </w:t>
+      </w:r>
+      <w:proofErr w:type="spellStart"/>
+      <w:r>
+        <w:t>SubmissionTypeId</w:t>
+      </w:r>
+      <w:proofErr w:type="spellEnd"/>
+      <w:r>
+        <w:t xml:space="preserve"> is generated on Evaluation page as this page controls the logic to Consensus and Comparison actions.</w:t>
       </w:r>
     </w:p>
     <w:p/>
@@ -387,9 +630,11 @@
         </w:rPr>
         <w:t xml:space="preserve">: </w:t>
       </w:r>
+      <w:proofErr w:type="spellStart"/>
       <w:r>
         <w:t>ODP_Taxonomy_DEV</w:t>
       </w:r>
+      <w:proofErr w:type="spellEnd"/>
     </w:p>
     <w:p/>
     <w:p>
@@ -490,9 +735,11 @@
         </w:rPr>
         <w:t xml:space="preserve">: </w:t>
       </w:r>
+      <w:proofErr w:type="spellStart"/>
       <w:r>
         <w:t>ODP_Taxonomy_Test</w:t>
       </w:r>
+      <w:proofErr w:type="spellEnd"/>
     </w:p>
     <w:p/>
     <w:p>
@@ -598,9 +845,11 @@
         </w:rPr>
         <w:t xml:space="preserve">: </w:t>
       </w:r>
+      <w:proofErr w:type="spellStart"/>
       <w:r>
         <w:t>ODP_Taxonomy_Demo</w:t>
       </w:r>
+      <w:proofErr w:type="spellEnd"/>
     </w:p>
     <w:p/>
     <w:p>
@@ -650,8 +899,13 @@
     </w:p>
     <w:p>
       <w:r>
-        <w:t>/AccountManagement</w:t>
-      </w:r>
+        <w:t>/</w:t>
+      </w:r>
+      <w:proofErr w:type="spellStart"/>
+      <w:r>
+        <w:t>AccountManagement</w:t>
+      </w:r>
+      <w:proofErr w:type="spellEnd"/>
       <w:r>
         <w:t xml:space="preserve"> – this folder contain web pages related to User Accounts</w:t>
       </w:r>
@@ -679,7 +933,15 @@
         <w:t xml:space="preserve"> </w:t>
       </w:r>
       <w:r>
-        <w:t xml:space="preserve">Errors catched by </w:t>
+        <w:t xml:space="preserve">Errors </w:t>
+      </w:r>
+      <w:proofErr w:type="spellStart"/>
+      <w:r>
+        <w:t>catched</w:t>
+      </w:r>
+      <w:proofErr w:type="spellEnd"/>
+      <w:r>
+        <w:t xml:space="preserve"> by </w:t>
       </w:r>
       <w:r>
         <w:t>application code should be saved to text files located here</w:t>
@@ -741,7 +1003,15 @@
     </w:p>
     <w:p>
       <w:r>
-        <w:t xml:space="preserve">All errors catched by the </w:t>
+        <w:t xml:space="preserve">All errors </w:t>
+      </w:r>
+      <w:proofErr w:type="spellStart"/>
+      <w:r>
+        <w:t>catched</w:t>
+      </w:r>
+      <w:proofErr w:type="spellEnd"/>
+      <w:r>
+        <w:t xml:space="preserve"> by the </w:t>
       </w:r>
       <w:r>
         <w:rPr>
@@ -757,8 +1027,21 @@
       </w:r>
     </w:p>
     <w:p>
-      <w:r>
-        <w:t>ODPTaxonomyUtility_TT.Utils.LogError(ex)</w:t>
+      <w:proofErr w:type="spellStart"/>
+      <w:r>
+        <w:t>ODPTaxonomyUtility_</w:t>
+      </w:r>
+      <w:proofErr w:type="gramStart"/>
+      <w:r>
+        <w:t>TT.Utils.LogError</w:t>
+      </w:r>
+      <w:proofErr w:type="spellEnd"/>
+      <w:r>
+        <w:t>(</w:t>
+      </w:r>
+      <w:proofErr w:type="gramEnd"/>
+      <w:r>
+        <w:t>ex)</w:t>
       </w:r>
     </w:p>
     <w:p>
@@ -766,21 +1049,35 @@
         <w:pStyle w:val="Heading2"/>
       </w:pPr>
       <w:r>
-        <w:t>Firebase configuration for Real Time Consenus and Comparison</w:t>
-      </w:r>
-    </w:p>
-    <w:p/>
-    <w:p>
-      <w:r>
-        <w:t>Please add the Firebase configuration URL to the web.config file in the respective environments.</w:t>
-      </w:r>
-      <w:r>
-        <w:t xml:space="preserve"> This URL might change for the</w:t>
-      </w:r>
+        <w:t xml:space="preserve">Firebase configuration for Real Time </w:t>
+      </w:r>
+      <w:proofErr w:type="spellStart"/>
+      <w:r>
+        <w:t>Consenus</w:t>
+      </w:r>
+      <w:proofErr w:type="spellEnd"/>
+      <w:r>
+        <w:t xml:space="preserve"> and Comparison</w:t>
+      </w:r>
+    </w:p>
+    <w:p>
       <w:bookmarkStart w:id="0" w:name="_GoBack"/>
       <w:bookmarkEnd w:id="0"/>
-      <w:r>
-        <w:t xml:space="preserve"> production environment.</w:t>
+    </w:p>
+    <w:p>
+      <w:r>
+        <w:t xml:space="preserve">Please add the Firebase configuration URL to the </w:t>
+      </w:r>
+      <w:proofErr w:type="spellStart"/>
+      <w:r>
+        <w:t>web.config</w:t>
+      </w:r>
+      <w:proofErr w:type="spellEnd"/>
+      <w:r>
+        <w:t xml:space="preserve"> file in the respective environments.</w:t>
+      </w:r>
+      <w:r>
+        <w:t xml:space="preserve"> This URL might change for the production environment.</w:t>
       </w:r>
     </w:p>
     <w:p>
@@ -804,6 +1101,8 @@
         </w:rPr>
         <w:t>&lt;</w:t>
       </w:r>
+      <w:proofErr w:type="spellStart"/>
+      <w:proofErr w:type="gramStart"/>
       <w:r>
         <w:rPr>
           <w:rFonts w:ascii="Consolas" w:hAnsi="Consolas" w:cs="Consolas"/>
@@ -813,6 +1112,8 @@
         </w:rPr>
         <w:t>appSettings</w:t>
       </w:r>
+      <w:proofErr w:type="spellEnd"/>
+      <w:proofErr w:type="gramEnd"/>
       <w:r>
         <w:rPr>
           <w:rFonts w:ascii="Consolas" w:hAnsi="Consolas" w:cs="Consolas"/>
@@ -928,6 +1229,7 @@
         </w:rPr>
         <w:t>"</w:t>
       </w:r>
+      <w:proofErr w:type="spellStart"/>
       <w:r>
         <w:rPr>
           <w:rFonts w:ascii="Consolas" w:hAnsi="Consolas" w:cs="Consolas"/>
@@ -937,6 +1239,7 @@
         </w:rPr>
         <w:t>emailFromAddress</w:t>
       </w:r>
+      <w:proofErr w:type="spellEnd"/>
       <w:r>
         <w:rPr>
           <w:rFonts w:ascii="Consolas" w:hAnsi="Consolas" w:cs="Consolas"/>
@@ -1015,138 +1318,133 @@
         <w:spacing w:after="0" w:line="240" w:lineRule="auto"/>
         <w:rPr>
           <w:rFonts w:ascii="Consolas" w:hAnsi="Consolas" w:cs="Consolas"/>
-          <w:sz w:val="19"/>
-          <w:szCs w:val="19"/>
-        </w:rPr>
-      </w:pPr>
-      <w:r>
-        <w:rPr>
-          <w:rFonts w:ascii="Consolas" w:hAnsi="Consolas" w:cs="Consolas"/>
-          <w:color w:val="0000FF"/>
-          <w:sz w:val="19"/>
-          <w:szCs w:val="19"/>
-        </w:rPr>
-        <w:t xml:space="preserve">    &lt;</w:t>
-      </w:r>
-      <w:r>
-        <w:rPr>
-          <w:rFonts w:ascii="Consolas" w:hAnsi="Consolas" w:cs="Consolas"/>
+          <w:b/>
+        </w:rPr>
+      </w:pPr>
+      <w:r>
+        <w:rPr>
+          <w:rFonts w:ascii="Consolas" w:hAnsi="Consolas" w:cs="Consolas"/>
+          <w:color w:val="0000FF"/>
+          <w:sz w:val="19"/>
+          <w:szCs w:val="19"/>
+        </w:rPr>
+        <w:t xml:space="preserve">    </w:t>
+      </w:r>
+      <w:r>
+        <w:rPr>
+          <w:rFonts w:ascii="Consolas" w:hAnsi="Consolas" w:cs="Consolas"/>
+          <w:b/>
+          <w:color w:val="0000FF"/>
+        </w:rPr>
+        <w:t>&lt;</w:t>
+      </w:r>
+      <w:r>
+        <w:rPr>
+          <w:rFonts w:ascii="Consolas" w:hAnsi="Consolas" w:cs="Consolas"/>
+          <w:b/>
           <w:color w:val="A31515"/>
-          <w:sz w:val="19"/>
-          <w:szCs w:val="19"/>
         </w:rPr>
         <w:t>add</w:t>
       </w:r>
       <w:r>
         <w:rPr>
           <w:rFonts w:ascii="Consolas" w:hAnsi="Consolas" w:cs="Consolas"/>
-          <w:color w:val="0000FF"/>
-          <w:sz w:val="19"/>
-          <w:szCs w:val="19"/>
+          <w:b/>
+          <w:color w:val="0000FF"/>
         </w:rPr>
         <w:t xml:space="preserve"> </w:t>
       </w:r>
       <w:r>
         <w:rPr>
           <w:rFonts w:ascii="Consolas" w:hAnsi="Consolas" w:cs="Consolas"/>
+          <w:b/>
           <w:color w:val="FF0000"/>
-          <w:sz w:val="19"/>
-          <w:szCs w:val="19"/>
         </w:rPr>
         <w:t>key</w:t>
       </w:r>
       <w:r>
         <w:rPr>
           <w:rFonts w:ascii="Consolas" w:hAnsi="Consolas" w:cs="Consolas"/>
-          <w:color w:val="0000FF"/>
-          <w:sz w:val="19"/>
-          <w:szCs w:val="19"/>
+          <w:b/>
+          <w:color w:val="0000FF"/>
         </w:rPr>
         <w:t>=</w:t>
       </w:r>
       <w:r>
         <w:rPr>
           <w:rFonts w:ascii="Consolas" w:hAnsi="Consolas" w:cs="Consolas"/>
-          <w:sz w:val="19"/>
-          <w:szCs w:val="19"/>
+          <w:b/>
         </w:rPr>
         <w:t>"</w:t>
       </w:r>
-      <w:r>
-        <w:rPr>
-          <w:rFonts w:ascii="Consolas" w:hAnsi="Consolas" w:cs="Consolas"/>
-          <w:color w:val="0000FF"/>
-          <w:sz w:val="19"/>
-          <w:szCs w:val="19"/>
+      <w:proofErr w:type="spellStart"/>
+      <w:r>
+        <w:rPr>
+          <w:rFonts w:ascii="Consolas" w:hAnsi="Consolas" w:cs="Consolas"/>
+          <w:b/>
+          <w:color w:val="0000FF"/>
         </w:rPr>
         <w:t>firebaseConfig</w:t>
       </w:r>
-      <w:r>
-        <w:rPr>
-          <w:rFonts w:ascii="Consolas" w:hAnsi="Consolas" w:cs="Consolas"/>
-          <w:sz w:val="19"/>
-          <w:szCs w:val="19"/>
+      <w:proofErr w:type="spellEnd"/>
+      <w:r>
+        <w:rPr>
+          <w:rFonts w:ascii="Consolas" w:hAnsi="Consolas" w:cs="Consolas"/>
+          <w:b/>
         </w:rPr>
         <w:t>"</w:t>
       </w:r>
       <w:r>
         <w:rPr>
           <w:rFonts w:ascii="Consolas" w:hAnsi="Consolas" w:cs="Consolas"/>
-          <w:color w:val="0000FF"/>
-          <w:sz w:val="19"/>
-          <w:szCs w:val="19"/>
+          <w:b/>
+          <w:color w:val="0000FF"/>
         </w:rPr>
         <w:t xml:space="preserve"> </w:t>
       </w:r>
       <w:r>
         <w:rPr>
           <w:rFonts w:ascii="Consolas" w:hAnsi="Consolas" w:cs="Consolas"/>
+          <w:b/>
           <w:color w:val="FF0000"/>
-          <w:sz w:val="19"/>
-          <w:szCs w:val="19"/>
         </w:rPr>
         <w:t>value</w:t>
       </w:r>
       <w:r>
         <w:rPr>
           <w:rFonts w:ascii="Consolas" w:hAnsi="Consolas" w:cs="Consolas"/>
-          <w:color w:val="0000FF"/>
-          <w:sz w:val="19"/>
-          <w:szCs w:val="19"/>
+          <w:b/>
+          <w:color w:val="0000FF"/>
         </w:rPr>
         <w:t>=</w:t>
       </w:r>
       <w:r>
         <w:rPr>
           <w:rFonts w:ascii="Consolas" w:hAnsi="Consolas" w:cs="Consolas"/>
-          <w:sz w:val="19"/>
-          <w:szCs w:val="19"/>
+          <w:b/>
         </w:rPr>
         <w:t>"</w:t>
       </w:r>
       <w:r>
         <w:rPr>
           <w:rFonts w:ascii="Consolas" w:hAnsi="Consolas" w:cs="Consolas"/>
-          <w:color w:val="0000FF"/>
-          <w:sz w:val="19"/>
-          <w:szCs w:val="19"/>
+          <w:b/>
+          <w:color w:val="0000FF"/>
         </w:rPr>
         <w:t>https://intense-fire-1108.firebaseio.com</w:t>
       </w:r>
       <w:r>
         <w:rPr>
           <w:rFonts w:ascii="Consolas" w:hAnsi="Consolas" w:cs="Consolas"/>
-          <w:sz w:val="19"/>
-          <w:szCs w:val="19"/>
+          <w:b/>
         </w:rPr>
         <w:t>"</w:t>
       </w:r>
       <w:r>
         <w:rPr>
           <w:rFonts w:ascii="Consolas" w:hAnsi="Consolas" w:cs="Consolas"/>
-          <w:color w:val="0000FF"/>
-          <w:sz w:val="19"/>
-          <w:szCs w:val="19"/>
+          <w:b/>
+          <w:color w:val="0000FF"/>
         </w:rPr>
         <w:t>/&gt;</w:t>
       </w:r>
@@ -1173,6 +1471,7 @@
         </w:rPr>
         <w:t xml:space="preserve">  &lt;/</w:t>
       </w:r>
+      <w:proofErr w:type="spellStart"/>
       <w:r>
         <w:rPr>
           <w:rFonts w:ascii="Consolas" w:hAnsi="Consolas" w:cs="Consolas"/>
@@ -1182,6 +1481,7 @@
         </w:rPr>
         <w:t>appSettings</w:t>
       </w:r>
+      <w:proofErr w:type="spellEnd"/>
       <w:r>
         <w:rPr>
           <w:rFonts w:ascii="Consolas" w:hAnsi="Consolas" w:cs="Consolas"/>
@@ -1191,6 +1491,612 @@
         </w:rPr>
         <w:t>&gt;</w:t>
       </w:r>
+    </w:p>
+    <w:p>
+      <w:pPr>
+        <w:autoSpaceDE w:val="0"/>
+        <w:autoSpaceDN w:val="0"/>
+        <w:adjustRightInd w:val="0"/>
+        <w:spacing w:after="0" w:line="240" w:lineRule="auto"/>
+        <w:rPr>
+          <w:rFonts w:ascii="Consolas" w:hAnsi="Consolas" w:cs="Consolas"/>
+          <w:color w:val="0000FF"/>
+          <w:sz w:val="19"/>
+          <w:szCs w:val="19"/>
+        </w:rPr>
+      </w:pPr>
+    </w:p>
+    <w:p>
+      <w:pPr>
+        <w:autoSpaceDE w:val="0"/>
+        <w:autoSpaceDN w:val="0"/>
+        <w:adjustRightInd w:val="0"/>
+        <w:spacing w:after="0" w:line="240" w:lineRule="auto"/>
+        <w:rPr>
+          <w:rFonts w:ascii="Consolas" w:hAnsi="Consolas" w:cs="Consolas"/>
+          <w:color w:val="0000FF"/>
+          <w:sz w:val="19"/>
+          <w:szCs w:val="19"/>
+        </w:rPr>
+      </w:pPr>
+    </w:p>
+    <w:p>
+      <w:pPr>
+        <w:pStyle w:val="Heading2"/>
+      </w:pPr>
+      <w:proofErr w:type="spellStart"/>
+      <w:r>
+        <w:t>Web.config</w:t>
+      </w:r>
+      <w:proofErr w:type="spellEnd"/>
+      <w:r>
+        <w:t xml:space="preserve"> settings for customizable Contractor Name</w:t>
+      </w:r>
+    </w:p>
+    <w:p/>
+    <w:p>
+      <w:pPr>
+        <w:autoSpaceDE w:val="0"/>
+        <w:autoSpaceDN w:val="0"/>
+        <w:adjustRightInd w:val="0"/>
+        <w:spacing w:after="0" w:line="240" w:lineRule="auto"/>
+        <w:rPr>
+          <w:rFonts w:ascii="Consolas" w:hAnsi="Consolas" w:cs="Consolas"/>
+          <w:sz w:val="19"/>
+          <w:szCs w:val="19"/>
+        </w:rPr>
+      </w:pPr>
+      <w:r>
+        <w:rPr>
+          <w:rFonts w:ascii="Consolas" w:hAnsi="Consolas" w:cs="Consolas"/>
+          <w:color w:val="0000FF"/>
+          <w:sz w:val="19"/>
+          <w:szCs w:val="19"/>
+        </w:rPr>
+        <w:t xml:space="preserve">  &lt;</w:t>
+      </w:r>
+      <w:proofErr w:type="spellStart"/>
+      <w:proofErr w:type="gramStart"/>
+      <w:r>
+        <w:rPr>
+          <w:rFonts w:ascii="Consolas" w:hAnsi="Consolas" w:cs="Consolas"/>
+          <w:color w:val="A31515"/>
+          <w:sz w:val="19"/>
+          <w:szCs w:val="19"/>
+        </w:rPr>
+        <w:t>appSettings</w:t>
+      </w:r>
+      <w:proofErr w:type="spellEnd"/>
+      <w:proofErr w:type="gramEnd"/>
+      <w:r>
+        <w:rPr>
+          <w:rFonts w:ascii="Consolas" w:hAnsi="Consolas" w:cs="Consolas"/>
+          <w:color w:val="0000FF"/>
+          <w:sz w:val="19"/>
+          <w:szCs w:val="19"/>
+        </w:rPr>
+        <w:t>&gt;</w:t>
+      </w:r>
+    </w:p>
+    <w:p>
+      <w:pPr>
+        <w:autoSpaceDE w:val="0"/>
+        <w:autoSpaceDN w:val="0"/>
+        <w:adjustRightInd w:val="0"/>
+        <w:spacing w:after="0" w:line="240" w:lineRule="auto"/>
+        <w:rPr>
+          <w:rFonts w:ascii="Consolas" w:hAnsi="Consolas" w:cs="Consolas"/>
+          <w:sz w:val="19"/>
+          <w:szCs w:val="19"/>
+        </w:rPr>
+      </w:pPr>
+      <w:r>
+        <w:rPr>
+          <w:rFonts w:ascii="Consolas" w:hAnsi="Consolas" w:cs="Consolas"/>
+          <w:color w:val="0000FF"/>
+          <w:sz w:val="19"/>
+          <w:szCs w:val="19"/>
+        </w:rPr>
+        <w:t xml:space="preserve">    &lt;</w:t>
+      </w:r>
+      <w:r>
+        <w:rPr>
+          <w:rFonts w:ascii="Consolas" w:hAnsi="Consolas" w:cs="Consolas"/>
+          <w:color w:val="A31515"/>
+          <w:sz w:val="19"/>
+          <w:szCs w:val="19"/>
+        </w:rPr>
+        <w:t>clear</w:t>
+      </w:r>
+      <w:r>
+        <w:rPr>
+          <w:rFonts w:ascii="Consolas" w:hAnsi="Consolas" w:cs="Consolas"/>
+          <w:color w:val="0000FF"/>
+          <w:sz w:val="19"/>
+          <w:szCs w:val="19"/>
+        </w:rPr>
+        <w:t>/&gt;</w:t>
+      </w:r>
+    </w:p>
+    <w:p>
+      <w:pPr>
+        <w:autoSpaceDE w:val="0"/>
+        <w:autoSpaceDN w:val="0"/>
+        <w:adjustRightInd w:val="0"/>
+        <w:spacing w:after="0" w:line="240" w:lineRule="auto"/>
+        <w:rPr>
+          <w:rFonts w:ascii="Consolas" w:hAnsi="Consolas" w:cs="Consolas"/>
+          <w:sz w:val="19"/>
+          <w:szCs w:val="19"/>
+        </w:rPr>
+      </w:pPr>
+      <w:r>
+        <w:rPr>
+          <w:rFonts w:ascii="Consolas" w:hAnsi="Consolas" w:cs="Consolas"/>
+          <w:color w:val="0000FF"/>
+          <w:sz w:val="19"/>
+          <w:szCs w:val="19"/>
+        </w:rPr>
+        <w:t xml:space="preserve">    &lt;</w:t>
+      </w:r>
+      <w:r>
+        <w:rPr>
+          <w:rFonts w:ascii="Consolas" w:hAnsi="Consolas" w:cs="Consolas"/>
+          <w:color w:val="A31515"/>
+          <w:sz w:val="19"/>
+          <w:szCs w:val="19"/>
+        </w:rPr>
+        <w:t>add</w:t>
+      </w:r>
+      <w:r>
+        <w:rPr>
+          <w:rFonts w:ascii="Consolas" w:hAnsi="Consolas" w:cs="Consolas"/>
+          <w:color w:val="0000FF"/>
+          <w:sz w:val="19"/>
+          <w:szCs w:val="19"/>
+        </w:rPr>
+        <w:t xml:space="preserve"> </w:t>
+      </w:r>
+      <w:r>
+        <w:rPr>
+          <w:rFonts w:ascii="Consolas" w:hAnsi="Consolas" w:cs="Consolas"/>
+          <w:color w:val="FF0000"/>
+          <w:sz w:val="19"/>
+          <w:szCs w:val="19"/>
+        </w:rPr>
+        <w:t>key</w:t>
+      </w:r>
+      <w:r>
+        <w:rPr>
+          <w:rFonts w:ascii="Consolas" w:hAnsi="Consolas" w:cs="Consolas"/>
+          <w:color w:val="0000FF"/>
+          <w:sz w:val="19"/>
+          <w:szCs w:val="19"/>
+        </w:rPr>
+        <w:t>=</w:t>
+      </w:r>
+      <w:r>
+        <w:rPr>
+          <w:rFonts w:ascii="Consolas" w:hAnsi="Consolas" w:cs="Consolas"/>
+          <w:sz w:val="19"/>
+          <w:szCs w:val="19"/>
+        </w:rPr>
+        <w:t>"</w:t>
+      </w:r>
+      <w:proofErr w:type="spellStart"/>
+      <w:r>
+        <w:rPr>
+          <w:rFonts w:ascii="Consolas" w:hAnsi="Consolas" w:cs="Consolas"/>
+          <w:color w:val="0000FF"/>
+          <w:sz w:val="19"/>
+          <w:szCs w:val="19"/>
+        </w:rPr>
+        <w:t>emailFromAddress</w:t>
+      </w:r>
+      <w:proofErr w:type="spellEnd"/>
+      <w:r>
+        <w:rPr>
+          <w:rFonts w:ascii="Consolas" w:hAnsi="Consolas" w:cs="Consolas"/>
+          <w:sz w:val="19"/>
+          <w:szCs w:val="19"/>
+        </w:rPr>
+        <w:t>"</w:t>
+      </w:r>
+      <w:r>
+        <w:rPr>
+          <w:rFonts w:ascii="Consolas" w:hAnsi="Consolas" w:cs="Consolas"/>
+          <w:color w:val="0000FF"/>
+          <w:sz w:val="19"/>
+          <w:szCs w:val="19"/>
+        </w:rPr>
+        <w:t xml:space="preserve"> </w:t>
+      </w:r>
+      <w:r>
+        <w:rPr>
+          <w:rFonts w:ascii="Consolas" w:hAnsi="Consolas" w:cs="Consolas"/>
+          <w:color w:val="FF0000"/>
+          <w:sz w:val="19"/>
+          <w:szCs w:val="19"/>
+        </w:rPr>
+        <w:t>value</w:t>
+      </w:r>
+      <w:r>
+        <w:rPr>
+          <w:rFonts w:ascii="Consolas" w:hAnsi="Consolas" w:cs="Consolas"/>
+          <w:color w:val="0000FF"/>
+          <w:sz w:val="19"/>
+          <w:szCs w:val="19"/>
+        </w:rPr>
+        <w:t>=</w:t>
+      </w:r>
+      <w:r>
+        <w:rPr>
+          <w:rFonts w:ascii="Consolas" w:hAnsi="Consolas" w:cs="Consolas"/>
+          <w:sz w:val="19"/>
+          <w:szCs w:val="19"/>
+        </w:rPr>
+        <w:t>"</w:t>
+      </w:r>
+      <w:r>
+        <w:rPr>
+          <w:rFonts w:ascii="Consolas" w:hAnsi="Consolas" w:cs="Consolas"/>
+          <w:color w:val="0000FF"/>
+          <w:sz w:val="19"/>
+          <w:szCs w:val="19"/>
+        </w:rPr>
+        <w:t>jchan@iqsolutions.com</w:t>
+      </w:r>
+      <w:r>
+        <w:rPr>
+          <w:rFonts w:ascii="Consolas" w:hAnsi="Consolas" w:cs="Consolas"/>
+          <w:sz w:val="19"/>
+          <w:szCs w:val="19"/>
+        </w:rPr>
+        <w:t>"</w:t>
+      </w:r>
+      <w:r>
+        <w:rPr>
+          <w:rFonts w:ascii="Consolas" w:hAnsi="Consolas" w:cs="Consolas"/>
+          <w:color w:val="0000FF"/>
+          <w:sz w:val="19"/>
+          <w:szCs w:val="19"/>
+        </w:rPr>
+        <w:t>/&gt;</w:t>
+      </w:r>
+    </w:p>
+    <w:p>
+      <w:pPr>
+        <w:autoSpaceDE w:val="0"/>
+        <w:autoSpaceDN w:val="0"/>
+        <w:adjustRightInd w:val="0"/>
+        <w:spacing w:after="0" w:line="240" w:lineRule="auto"/>
+        <w:rPr>
+          <w:rFonts w:ascii="Consolas" w:hAnsi="Consolas" w:cs="Consolas"/>
+          <w:sz w:val="19"/>
+          <w:szCs w:val="19"/>
+        </w:rPr>
+      </w:pPr>
+      <w:r>
+        <w:rPr>
+          <w:rFonts w:ascii="Consolas" w:hAnsi="Consolas" w:cs="Consolas"/>
+          <w:color w:val="0000FF"/>
+          <w:sz w:val="19"/>
+          <w:szCs w:val="19"/>
+        </w:rPr>
+        <w:t xml:space="preserve">    &lt;</w:t>
+      </w:r>
+      <w:r>
+        <w:rPr>
+          <w:rFonts w:ascii="Consolas" w:hAnsi="Consolas" w:cs="Consolas"/>
+          <w:color w:val="A31515"/>
+          <w:sz w:val="19"/>
+          <w:szCs w:val="19"/>
+        </w:rPr>
+        <w:t>add</w:t>
+      </w:r>
+      <w:r>
+        <w:rPr>
+          <w:rFonts w:ascii="Consolas" w:hAnsi="Consolas" w:cs="Consolas"/>
+          <w:color w:val="0000FF"/>
+          <w:sz w:val="19"/>
+          <w:szCs w:val="19"/>
+        </w:rPr>
+        <w:t xml:space="preserve"> </w:t>
+      </w:r>
+      <w:r>
+        <w:rPr>
+          <w:rFonts w:ascii="Consolas" w:hAnsi="Consolas" w:cs="Consolas"/>
+          <w:color w:val="FF0000"/>
+          <w:sz w:val="19"/>
+          <w:szCs w:val="19"/>
+        </w:rPr>
+        <w:t>key</w:t>
+      </w:r>
+      <w:r>
+        <w:rPr>
+          <w:rFonts w:ascii="Consolas" w:hAnsi="Consolas" w:cs="Consolas"/>
+          <w:color w:val="0000FF"/>
+          <w:sz w:val="19"/>
+          <w:szCs w:val="19"/>
+        </w:rPr>
+        <w:t>=</w:t>
+      </w:r>
+      <w:r>
+        <w:rPr>
+          <w:rFonts w:ascii="Consolas" w:hAnsi="Consolas" w:cs="Consolas"/>
+          <w:sz w:val="19"/>
+          <w:szCs w:val="19"/>
+        </w:rPr>
+        <w:t>"</w:t>
+      </w:r>
+      <w:proofErr w:type="spellStart"/>
+      <w:r>
+        <w:rPr>
+          <w:rFonts w:ascii="Consolas" w:hAnsi="Consolas" w:cs="Consolas"/>
+          <w:color w:val="0000FF"/>
+          <w:sz w:val="19"/>
+          <w:szCs w:val="19"/>
+        </w:rPr>
+        <w:t>firebaseConfig</w:t>
+      </w:r>
+      <w:proofErr w:type="spellEnd"/>
+      <w:r>
+        <w:rPr>
+          <w:rFonts w:ascii="Consolas" w:hAnsi="Consolas" w:cs="Consolas"/>
+          <w:sz w:val="19"/>
+          <w:szCs w:val="19"/>
+        </w:rPr>
+        <w:t>"</w:t>
+      </w:r>
+      <w:r>
+        <w:rPr>
+          <w:rFonts w:ascii="Consolas" w:hAnsi="Consolas" w:cs="Consolas"/>
+          <w:color w:val="0000FF"/>
+          <w:sz w:val="19"/>
+          <w:szCs w:val="19"/>
+        </w:rPr>
+        <w:t xml:space="preserve"> </w:t>
+      </w:r>
+      <w:r>
+        <w:rPr>
+          <w:rFonts w:ascii="Consolas" w:hAnsi="Consolas" w:cs="Consolas"/>
+          <w:color w:val="FF0000"/>
+          <w:sz w:val="19"/>
+          <w:szCs w:val="19"/>
+        </w:rPr>
+        <w:t>value</w:t>
+      </w:r>
+      <w:r>
+        <w:rPr>
+          <w:rFonts w:ascii="Consolas" w:hAnsi="Consolas" w:cs="Consolas"/>
+          <w:color w:val="0000FF"/>
+          <w:sz w:val="19"/>
+          <w:szCs w:val="19"/>
+        </w:rPr>
+        <w:t>=</w:t>
+      </w:r>
+      <w:r>
+        <w:rPr>
+          <w:rFonts w:ascii="Consolas" w:hAnsi="Consolas" w:cs="Consolas"/>
+          <w:sz w:val="19"/>
+          <w:szCs w:val="19"/>
+        </w:rPr>
+        <w:t>"</w:t>
+      </w:r>
+      <w:r>
+        <w:rPr>
+          <w:rFonts w:ascii="Consolas" w:hAnsi="Consolas" w:cs="Consolas"/>
+          <w:color w:val="0000FF"/>
+          <w:sz w:val="19"/>
+          <w:szCs w:val="19"/>
+        </w:rPr>
+        <w:t>https://intense-fire-1108.firebaseio.com</w:t>
+      </w:r>
+      <w:r>
+        <w:rPr>
+          <w:rFonts w:ascii="Consolas" w:hAnsi="Consolas" w:cs="Consolas"/>
+          <w:sz w:val="19"/>
+          <w:szCs w:val="19"/>
+        </w:rPr>
+        <w:t>"</w:t>
+      </w:r>
+      <w:r>
+        <w:rPr>
+          <w:rFonts w:ascii="Consolas" w:hAnsi="Consolas" w:cs="Consolas"/>
+          <w:color w:val="0000FF"/>
+          <w:sz w:val="19"/>
+          <w:szCs w:val="19"/>
+        </w:rPr>
+        <w:t>/&gt;</w:t>
+      </w:r>
+    </w:p>
+    <w:p>
+      <w:pPr>
+        <w:autoSpaceDE w:val="0"/>
+        <w:autoSpaceDN w:val="0"/>
+        <w:adjustRightInd w:val="0"/>
+        <w:spacing w:after="0" w:line="240" w:lineRule="auto"/>
+        <w:rPr>
+          <w:rFonts w:ascii="Consolas" w:hAnsi="Consolas" w:cs="Consolas"/>
+          <w:b/>
+        </w:rPr>
+      </w:pPr>
+      <w:r>
+        <w:rPr>
+          <w:rFonts w:ascii="Consolas" w:hAnsi="Consolas" w:cs="Consolas"/>
+          <w:b/>
+          <w:color w:val="0000FF"/>
+        </w:rPr>
+        <w:t xml:space="preserve">    &lt;</w:t>
+      </w:r>
+      <w:r>
+        <w:rPr>
+          <w:rFonts w:ascii="Consolas" w:hAnsi="Consolas" w:cs="Consolas"/>
+          <w:b/>
+          <w:color w:val="A31515"/>
+        </w:rPr>
+        <w:t>add</w:t>
+      </w:r>
+      <w:r>
+        <w:rPr>
+          <w:rFonts w:ascii="Consolas" w:hAnsi="Consolas" w:cs="Consolas"/>
+          <w:b/>
+          <w:color w:val="0000FF"/>
+        </w:rPr>
+        <w:t xml:space="preserve"> </w:t>
+      </w:r>
+      <w:r>
+        <w:rPr>
+          <w:rFonts w:ascii="Consolas" w:hAnsi="Consolas" w:cs="Consolas"/>
+          <w:b/>
+          <w:color w:val="FF0000"/>
+        </w:rPr>
+        <w:t>key</w:t>
+      </w:r>
+      <w:r>
+        <w:rPr>
+          <w:rFonts w:ascii="Consolas" w:hAnsi="Consolas" w:cs="Consolas"/>
+          <w:b/>
+          <w:color w:val="0000FF"/>
+        </w:rPr>
+        <w:t>=</w:t>
+      </w:r>
+      <w:r>
+        <w:rPr>
+          <w:rFonts w:ascii="Consolas" w:hAnsi="Consolas" w:cs="Consolas"/>
+          <w:b/>
+        </w:rPr>
+        <w:t>"</w:t>
+      </w:r>
+      <w:proofErr w:type="spellStart"/>
+      <w:r>
+        <w:rPr>
+          <w:rFonts w:ascii="Consolas" w:hAnsi="Consolas" w:cs="Consolas"/>
+          <w:b/>
+          <w:color w:val="0000FF"/>
+        </w:rPr>
+        <w:t>contractorName</w:t>
+      </w:r>
+      <w:proofErr w:type="spellEnd"/>
+      <w:r>
+        <w:rPr>
+          <w:rFonts w:ascii="Consolas" w:hAnsi="Consolas" w:cs="Consolas"/>
+          <w:b/>
+        </w:rPr>
+        <w:t>"</w:t>
+      </w:r>
+      <w:r>
+        <w:rPr>
+          <w:rFonts w:ascii="Consolas" w:hAnsi="Consolas" w:cs="Consolas"/>
+          <w:b/>
+          <w:color w:val="0000FF"/>
+        </w:rPr>
+        <w:t xml:space="preserve"> </w:t>
+      </w:r>
+      <w:r>
+        <w:rPr>
+          <w:rFonts w:ascii="Consolas" w:hAnsi="Consolas" w:cs="Consolas"/>
+          <w:b/>
+          <w:color w:val="FF0000"/>
+        </w:rPr>
+        <w:t>value</w:t>
+      </w:r>
+      <w:r>
+        <w:rPr>
+          <w:rFonts w:ascii="Consolas" w:hAnsi="Consolas" w:cs="Consolas"/>
+          <w:b/>
+          <w:color w:val="0000FF"/>
+        </w:rPr>
+        <w:t>=</w:t>
+      </w:r>
+      <w:r>
+        <w:rPr>
+          <w:rFonts w:ascii="Consolas" w:hAnsi="Consolas" w:cs="Consolas"/>
+          <w:b/>
+        </w:rPr>
+        <w:t>"</w:t>
+      </w:r>
+      <w:r>
+        <w:rPr>
+          <w:rFonts w:ascii="Consolas" w:hAnsi="Consolas" w:cs="Consolas"/>
+          <w:b/>
+          <w:color w:val="0000FF"/>
+        </w:rPr>
+        <w:t>IQS</w:t>
+      </w:r>
+      <w:r>
+        <w:rPr>
+          <w:rFonts w:ascii="Consolas" w:hAnsi="Consolas" w:cs="Consolas"/>
+          <w:b/>
+        </w:rPr>
+        <w:t>"</w:t>
+      </w:r>
+      <w:r>
+        <w:rPr>
+          <w:rFonts w:ascii="Consolas" w:hAnsi="Consolas" w:cs="Consolas"/>
+          <w:b/>
+          <w:color w:val="0000FF"/>
+        </w:rPr>
+        <w:t>/&gt;</w:t>
+      </w:r>
+    </w:p>
+    <w:p>
+      <w:pPr>
+        <w:autoSpaceDE w:val="0"/>
+        <w:autoSpaceDN w:val="0"/>
+        <w:adjustRightInd w:val="0"/>
+        <w:spacing w:after="0" w:line="240" w:lineRule="auto"/>
+        <w:rPr>
+          <w:rFonts w:ascii="Consolas" w:hAnsi="Consolas" w:cs="Consolas"/>
+          <w:color w:val="0000FF"/>
+          <w:sz w:val="19"/>
+          <w:szCs w:val="19"/>
+        </w:rPr>
+      </w:pPr>
+      <w:r>
+        <w:rPr>
+          <w:rFonts w:ascii="Consolas" w:hAnsi="Consolas" w:cs="Consolas"/>
+          <w:color w:val="0000FF"/>
+          <w:sz w:val="19"/>
+          <w:szCs w:val="19"/>
+        </w:rPr>
+        <w:t xml:space="preserve">  &lt;/</w:t>
+      </w:r>
+      <w:proofErr w:type="spellStart"/>
+      <w:r>
+        <w:rPr>
+          <w:rFonts w:ascii="Consolas" w:hAnsi="Consolas" w:cs="Consolas"/>
+          <w:color w:val="A31515"/>
+          <w:sz w:val="19"/>
+          <w:szCs w:val="19"/>
+        </w:rPr>
+        <w:t>appSettings</w:t>
+      </w:r>
+      <w:proofErr w:type="spellEnd"/>
+      <w:r>
+        <w:rPr>
+          <w:rFonts w:ascii="Consolas" w:hAnsi="Consolas" w:cs="Consolas"/>
+          <w:color w:val="0000FF"/>
+          <w:sz w:val="19"/>
+          <w:szCs w:val="19"/>
+        </w:rPr>
+        <w:t>&gt;</w:t>
+      </w:r>
+    </w:p>
+    <w:p/>
+    <w:p>
+      <w:pPr>
+        <w:autoSpaceDE w:val="0"/>
+        <w:autoSpaceDN w:val="0"/>
+        <w:adjustRightInd w:val="0"/>
+        <w:spacing w:after="0" w:line="240" w:lineRule="auto"/>
+        <w:rPr>
+          <w:rFonts w:ascii="Consolas" w:hAnsi="Consolas" w:cs="Consolas"/>
+          <w:color w:val="0000FF"/>
+          <w:sz w:val="19"/>
+          <w:szCs w:val="19"/>
+        </w:rPr>
+      </w:pPr>
     </w:p>
     <w:p/>
     <w:p/>

</xml_diff>